<commit_message>
a branch for creating a questionnaire has been added to the skill dialog. everything except the interests
</commit_message>
<xml_diff>
--- a/thinking.docx
+++ b/thinking.docx
@@ -195,16 +195,7 @@
           <w:sz w:val="28"/>
           <w:szCs w:val="28"/>
         </w:rPr>
-        <w:t>куда мы будем записывать тех, кого уже рекомендовали кажд</w:t>
-      </w:r>
-      <w:bookmarkStart w:id="0" w:name="_GoBack"/>
-      <w:bookmarkEnd w:id="0"/>
-      <w:r>
-        <w:rPr>
-          <w:sz w:val="28"/>
-          <w:szCs w:val="28"/>
-        </w:rPr>
-        <w:t>ому пользователю.</w:t>
+        <w:t>куда мы будем записывать тех, кого уже рекомендовали каждому пользователю.</w:t>
       </w:r>
     </w:p>
     <w:p>
@@ -351,6 +342,681 @@
         </w:rPr>
         <w:t>). Но проблема в том, что этот ключ разный на двух разных устройствах. Не будет синхронизации аккаунтов, и одному и тому же человеку придется два раза создавать анкету, если он захочет использовать навык допустим на телефоне и на компьютере.</w:t>
       </w:r>
+    </w:p>
+    <w:p>
+      <w:pPr>
+        <w:jc w:val="both"/>
+        <w:rPr>
+          <w:sz w:val="28"/>
+          <w:szCs w:val="28"/>
+        </w:rPr>
+      </w:pPr>
+    </w:p>
+    <w:p>
+      <w:pPr>
+        <w:jc w:val="center"/>
+        <w:rPr>
+          <w:b/>
+          <w:sz w:val="28"/>
+          <w:szCs w:val="28"/>
+        </w:rPr>
+      </w:pPr>
+      <w:r>
+        <w:rPr>
+          <w:b/>
+          <w:sz w:val="28"/>
+          <w:szCs w:val="28"/>
+        </w:rPr>
+        <w:t>Сценарий работы</w:t>
+      </w:r>
+    </w:p>
+    <w:p>
+      <w:pPr>
+        <w:jc w:val="both"/>
+        <w:rPr>
+          <w:sz w:val="28"/>
+          <w:szCs w:val="28"/>
+        </w:rPr>
+      </w:pPr>
+      <w:r>
+        <w:rPr>
+          <w:b/>
+          <w:sz w:val="28"/>
+          <w:szCs w:val="28"/>
+        </w:rPr>
+        <w:lastRenderedPageBreak/>
+        <w:t xml:space="preserve">Если пользователь новый. </w:t>
+      </w:r>
+      <w:r>
+        <w:rPr>
+          <w:sz w:val="28"/>
+          <w:szCs w:val="28"/>
+        </w:rPr>
+        <w:t xml:space="preserve">Для начала мы должны проверить, новый ли пользователь. Для этого элементарно проверяем, есть ли в </w:t>
+      </w:r>
+      <w:proofErr w:type="spellStart"/>
+      <w:r>
+        <w:rPr>
+          <w:sz w:val="28"/>
+          <w:szCs w:val="28"/>
+        </w:rPr>
+        <w:t>бд</w:t>
+      </w:r>
+      <w:proofErr w:type="spellEnd"/>
+      <w:r>
+        <w:rPr>
+          <w:sz w:val="28"/>
+          <w:szCs w:val="28"/>
+        </w:rPr>
+        <w:t xml:space="preserve"> пользователь с таким же </w:t>
+      </w:r>
+      <w:r>
+        <w:rPr>
+          <w:sz w:val="28"/>
+          <w:szCs w:val="28"/>
+          <w:lang w:val="en-US"/>
+        </w:rPr>
+        <w:t>application</w:t>
+      </w:r>
+      <w:r>
+        <w:rPr>
+          <w:sz w:val="28"/>
+          <w:szCs w:val="28"/>
+        </w:rPr>
+        <w:t>_</w:t>
+      </w:r>
+      <w:r>
+        <w:rPr>
+          <w:sz w:val="28"/>
+          <w:szCs w:val="28"/>
+          <w:lang w:val="en-US"/>
+        </w:rPr>
+        <w:t>id</w:t>
+      </w:r>
+      <w:r>
+        <w:rPr>
+          <w:sz w:val="28"/>
+          <w:szCs w:val="28"/>
+        </w:rPr>
+        <w:t>.</w:t>
+      </w:r>
+      <w:r>
+        <w:rPr>
+          <w:sz w:val="28"/>
+          <w:szCs w:val="28"/>
+        </w:rPr>
+        <w:t xml:space="preserve"> </w:t>
+      </w:r>
+    </w:p>
+    <w:p>
+      <w:pPr>
+        <w:jc w:val="both"/>
+        <w:rPr>
+          <w:sz w:val="28"/>
+          <w:szCs w:val="28"/>
+          <w:lang w:val="en-US"/>
+        </w:rPr>
+      </w:pPr>
+      <w:r>
+        <w:rPr>
+          <w:sz w:val="28"/>
+          <w:szCs w:val="28"/>
+        </w:rPr>
+        <w:t>У</w:t>
+      </w:r>
+      <w:r>
+        <w:rPr>
+          <w:sz w:val="28"/>
+          <w:szCs w:val="28"/>
+          <w:lang w:val="en-US"/>
+        </w:rPr>
+        <w:t xml:space="preserve"> </w:t>
+      </w:r>
+      <w:proofErr w:type="spellStart"/>
+      <w:r>
+        <w:rPr>
+          <w:sz w:val="28"/>
+          <w:szCs w:val="28"/>
+          <w:lang w:val="en-US"/>
+        </w:rPr>
+        <w:t>sessionStorage</w:t>
+      </w:r>
+      <w:proofErr w:type="spellEnd"/>
+      <w:r>
+        <w:rPr>
+          <w:sz w:val="28"/>
+          <w:szCs w:val="28"/>
+          <w:lang w:val="en-US"/>
+        </w:rPr>
+        <w:t>[</w:t>
+      </w:r>
+      <w:proofErr w:type="spellStart"/>
+      <w:r>
+        <w:rPr>
+          <w:sz w:val="28"/>
+          <w:szCs w:val="28"/>
+          <w:lang w:val="en-US"/>
+        </w:rPr>
+        <w:t>application</w:t>
+      </w:r>
+      <w:r>
+        <w:rPr>
+          <w:sz w:val="28"/>
+          <w:szCs w:val="28"/>
+          <w:lang w:val="en-US"/>
+        </w:rPr>
+        <w:t>_</w:t>
+      </w:r>
+      <w:proofErr w:type="gramStart"/>
+      <w:r>
+        <w:rPr>
+          <w:sz w:val="28"/>
+          <w:szCs w:val="28"/>
+          <w:lang w:val="en-US"/>
+        </w:rPr>
+        <w:t>id</w:t>
+      </w:r>
+      <w:proofErr w:type="spellEnd"/>
+      <w:r>
+        <w:rPr>
+          <w:sz w:val="28"/>
+          <w:szCs w:val="28"/>
+          <w:lang w:val="en-US"/>
+        </w:rPr>
+        <w:t>]</w:t>
+      </w:r>
+      <w:r>
+        <w:rPr>
+          <w:sz w:val="28"/>
+          <w:szCs w:val="28"/>
+          <w:lang w:val="en-US"/>
+        </w:rPr>
+        <w:t>[</w:t>
+      </w:r>
+      <w:proofErr w:type="gramEnd"/>
+      <w:r>
+        <w:rPr>
+          <w:sz w:val="28"/>
+          <w:szCs w:val="28"/>
+          <w:lang w:val="en-US"/>
+        </w:rPr>
+        <w:t>“</w:t>
+      </w:r>
+      <w:proofErr w:type="spellStart"/>
+      <w:r>
+        <w:rPr>
+          <w:sz w:val="28"/>
+          <w:szCs w:val="28"/>
+          <w:lang w:val="en-US"/>
+        </w:rPr>
+        <w:t>now_command</w:t>
+      </w:r>
+      <w:proofErr w:type="spellEnd"/>
+      <w:r>
+        <w:rPr>
+          <w:sz w:val="28"/>
+          <w:szCs w:val="28"/>
+          <w:lang w:val="en-US"/>
+        </w:rPr>
+        <w:t>”]</w:t>
+      </w:r>
+      <w:r>
+        <w:rPr>
+          <w:sz w:val="28"/>
+          <w:szCs w:val="28"/>
+          <w:lang w:val="en-US"/>
+        </w:rPr>
+        <w:t xml:space="preserve"> </w:t>
+      </w:r>
+      <w:r>
+        <w:rPr>
+          <w:sz w:val="28"/>
+          <w:szCs w:val="28"/>
+        </w:rPr>
+        <w:t>будут</w:t>
+      </w:r>
+      <w:r>
+        <w:rPr>
+          <w:sz w:val="28"/>
+          <w:szCs w:val="28"/>
+          <w:lang w:val="en-US"/>
+        </w:rPr>
+        <w:t xml:space="preserve"> </w:t>
+      </w:r>
+      <w:r>
+        <w:rPr>
+          <w:sz w:val="28"/>
+          <w:szCs w:val="28"/>
+        </w:rPr>
+        <w:t>следующие</w:t>
+      </w:r>
+      <w:r>
+        <w:rPr>
+          <w:sz w:val="28"/>
+          <w:szCs w:val="28"/>
+          <w:lang w:val="en-US"/>
+        </w:rPr>
+        <w:t xml:space="preserve"> </w:t>
+      </w:r>
+      <w:r>
+        <w:rPr>
+          <w:sz w:val="28"/>
+          <w:szCs w:val="28"/>
+        </w:rPr>
+        <w:t>допустимые</w:t>
+      </w:r>
+      <w:r>
+        <w:rPr>
+          <w:sz w:val="28"/>
+          <w:szCs w:val="28"/>
+          <w:lang w:val="en-US"/>
+        </w:rPr>
+        <w:t xml:space="preserve"> </w:t>
+      </w:r>
+      <w:r>
+        <w:rPr>
+          <w:sz w:val="28"/>
+          <w:szCs w:val="28"/>
+        </w:rPr>
+        <w:t>значения</w:t>
+      </w:r>
+      <w:r>
+        <w:rPr>
+          <w:sz w:val="28"/>
+          <w:szCs w:val="28"/>
+          <w:lang w:val="en-US"/>
+        </w:rPr>
+        <w:t>:</w:t>
+      </w:r>
+    </w:p>
+    <w:p>
+      <w:pPr>
+        <w:pStyle w:val="af3"/>
+        <w:numPr>
+          <w:ilvl w:val="0"/>
+          <w:numId w:val="1"/>
+        </w:numPr>
+        <w:rPr>
+          <w:sz w:val="28"/>
+          <w:szCs w:val="28"/>
+        </w:rPr>
+      </w:pPr>
+      <w:r>
+        <w:rPr>
+          <w:b/>
+          <w:sz w:val="28"/>
+          <w:szCs w:val="28"/>
+        </w:rPr>
+        <w:t>[“</w:t>
+      </w:r>
+      <w:r>
+        <w:rPr>
+          <w:b/>
+          <w:sz w:val="28"/>
+          <w:szCs w:val="28"/>
+          <w:lang w:val="en-US"/>
+        </w:rPr>
+        <w:t>start</w:t>
+      </w:r>
+      <w:r>
+        <w:rPr>
+          <w:b/>
+          <w:sz w:val="28"/>
+          <w:szCs w:val="28"/>
+        </w:rPr>
+        <w:t xml:space="preserve">”] – </w:t>
+      </w:r>
+      <w:r>
+        <w:rPr>
+          <w:b/>
+          <w:sz w:val="28"/>
+          <w:szCs w:val="28"/>
+        </w:rPr>
+        <w:t>пользователь новый и еще не начал создавать анкету</w:t>
+      </w:r>
+    </w:p>
+    <w:p>
+      <w:pPr>
+        <w:pStyle w:val="af3"/>
+        <w:numPr>
+          <w:ilvl w:val="0"/>
+          <w:numId w:val="1"/>
+        </w:numPr>
+        <w:rPr>
+          <w:sz w:val="28"/>
+          <w:szCs w:val="28"/>
+        </w:rPr>
+      </w:pPr>
+      <w:r>
+        <w:rPr>
+          <w:b/>
+          <w:sz w:val="28"/>
+          <w:szCs w:val="28"/>
+        </w:rPr>
+        <w:t>[“</w:t>
+      </w:r>
+      <w:r>
+        <w:rPr>
+          <w:b/>
+          <w:sz w:val="28"/>
+          <w:szCs w:val="28"/>
+          <w:lang w:val="en-US"/>
+        </w:rPr>
+        <w:t>create</w:t>
+      </w:r>
+      <w:r>
+        <w:rPr>
+          <w:b/>
+          <w:sz w:val="28"/>
+          <w:szCs w:val="28"/>
+        </w:rPr>
+        <w:t>_</w:t>
+      </w:r>
+      <w:r>
+        <w:rPr>
+          <w:b/>
+          <w:sz w:val="28"/>
+          <w:szCs w:val="28"/>
+          <w:lang w:val="en-US"/>
+        </w:rPr>
+        <w:t>profile</w:t>
+      </w:r>
+      <w:r>
+        <w:rPr>
+          <w:b/>
+          <w:sz w:val="28"/>
+          <w:szCs w:val="28"/>
+        </w:rPr>
+        <w:t>”, &lt;</w:t>
+      </w:r>
+      <w:r>
+        <w:rPr>
+          <w:b/>
+          <w:sz w:val="28"/>
+          <w:szCs w:val="28"/>
+        </w:rPr>
+        <w:t>стадия создания</w:t>
+      </w:r>
+      <w:r>
+        <w:rPr>
+          <w:b/>
+          <w:sz w:val="28"/>
+          <w:szCs w:val="28"/>
+        </w:rPr>
+        <w:t>&gt;]</w:t>
+      </w:r>
+      <w:r>
+        <w:rPr>
+          <w:b/>
+          <w:sz w:val="28"/>
+          <w:szCs w:val="28"/>
+        </w:rPr>
+        <w:t xml:space="preserve"> – пользователь создает анкету</w:t>
+      </w:r>
+    </w:p>
+    <w:p>
+      <w:pPr>
+        <w:pStyle w:val="af3"/>
+        <w:numPr>
+          <w:ilvl w:val="0"/>
+          <w:numId w:val="1"/>
+        </w:numPr>
+        <w:rPr>
+          <w:sz w:val="28"/>
+          <w:szCs w:val="28"/>
+        </w:rPr>
+      </w:pPr>
+      <w:r>
+        <w:rPr>
+          <w:b/>
+          <w:sz w:val="28"/>
+          <w:szCs w:val="28"/>
+        </w:rPr>
+        <w:t>[“</w:t>
+      </w:r>
+      <w:r>
+        <w:rPr>
+          <w:b/>
+          <w:sz w:val="28"/>
+          <w:szCs w:val="28"/>
+          <w:lang w:val="en-US"/>
+        </w:rPr>
+        <w:t>free</w:t>
+      </w:r>
+      <w:r>
+        <w:rPr>
+          <w:b/>
+          <w:sz w:val="28"/>
+          <w:szCs w:val="28"/>
+        </w:rPr>
+        <w:t>_</w:t>
+      </w:r>
+      <w:r>
+        <w:rPr>
+          <w:b/>
+          <w:sz w:val="28"/>
+          <w:szCs w:val="28"/>
+          <w:lang w:val="en-US"/>
+        </w:rPr>
+        <w:t>use</w:t>
+      </w:r>
+      <w:r>
+        <w:rPr>
+          <w:b/>
+          <w:sz w:val="28"/>
+          <w:szCs w:val="28"/>
+        </w:rPr>
+        <w:t xml:space="preserve">”] – </w:t>
+      </w:r>
+      <w:r>
+        <w:rPr>
+          <w:b/>
+          <w:sz w:val="28"/>
+          <w:szCs w:val="28"/>
+        </w:rPr>
+        <w:t xml:space="preserve">пользователь создал анкету и пока что может писать любое сообщение, которое будет обрабатываться в </w:t>
+      </w:r>
+      <w:r>
+        <w:rPr>
+          <w:b/>
+          <w:sz w:val="28"/>
+          <w:szCs w:val="28"/>
+          <w:lang w:val="en-US"/>
+        </w:rPr>
+        <w:t>handle</w:t>
+      </w:r>
+      <w:r>
+        <w:rPr>
+          <w:b/>
+          <w:sz w:val="28"/>
+          <w:szCs w:val="28"/>
+        </w:rPr>
+        <w:t>_</w:t>
+      </w:r>
+      <w:proofErr w:type="gramStart"/>
+      <w:r>
+        <w:rPr>
+          <w:b/>
+          <w:sz w:val="28"/>
+          <w:szCs w:val="28"/>
+          <w:lang w:val="en-US"/>
+        </w:rPr>
+        <w:t>dialog</w:t>
+      </w:r>
+      <w:r>
+        <w:rPr>
+          <w:b/>
+          <w:sz w:val="28"/>
+          <w:szCs w:val="28"/>
+        </w:rPr>
+        <w:t>(</w:t>
+      </w:r>
+      <w:proofErr w:type="gramEnd"/>
+      <w:r>
+        <w:rPr>
+          <w:b/>
+          <w:sz w:val="28"/>
+          <w:szCs w:val="28"/>
+        </w:rPr>
+        <w:t>)</w:t>
+      </w:r>
+    </w:p>
+    <w:p>
+      <w:pPr>
+        <w:pStyle w:val="af3"/>
+        <w:numPr>
+          <w:ilvl w:val="0"/>
+          <w:numId w:val="1"/>
+        </w:numPr>
+        <w:rPr>
+          <w:sz w:val="28"/>
+          <w:szCs w:val="28"/>
+        </w:rPr>
+      </w:pPr>
+      <w:r>
+        <w:rPr>
+          <w:b/>
+          <w:sz w:val="28"/>
+          <w:szCs w:val="28"/>
+        </w:rPr>
+        <w:t>[“</w:t>
+      </w:r>
+      <w:r>
+        <w:rPr>
+          <w:b/>
+          <w:sz w:val="28"/>
+          <w:szCs w:val="28"/>
+          <w:lang w:val="en-US"/>
+        </w:rPr>
+        <w:t>edit</w:t>
+      </w:r>
+      <w:r>
+        <w:rPr>
+          <w:b/>
+          <w:sz w:val="28"/>
+          <w:szCs w:val="28"/>
+        </w:rPr>
+        <w:t>_</w:t>
+      </w:r>
+      <w:r>
+        <w:rPr>
+          <w:b/>
+          <w:sz w:val="28"/>
+          <w:szCs w:val="28"/>
+          <w:lang w:val="en-US"/>
+        </w:rPr>
+        <w:t>profile</w:t>
+      </w:r>
+      <w:r>
+        <w:rPr>
+          <w:b/>
+          <w:sz w:val="28"/>
+          <w:szCs w:val="28"/>
+        </w:rPr>
+        <w:t xml:space="preserve">”] – </w:t>
+      </w:r>
+      <w:r>
+        <w:rPr>
+          <w:b/>
+          <w:sz w:val="28"/>
+          <w:szCs w:val="28"/>
+        </w:rPr>
+        <w:t>пользователь редактирует свою анкету</w:t>
+      </w:r>
+      <w:r>
+        <w:rPr>
+          <w:b/>
+          <w:sz w:val="28"/>
+          <w:szCs w:val="28"/>
+        </w:rPr>
+        <w:t xml:space="preserve"> </w:t>
+      </w:r>
+    </w:p>
+    <w:p>
+      <w:pPr>
+        <w:rPr>
+          <w:sz w:val="28"/>
+          <w:szCs w:val="28"/>
+        </w:rPr>
+      </w:pPr>
+      <w:r>
+        <w:rPr>
+          <w:b/>
+          <w:sz w:val="28"/>
+          <w:szCs w:val="28"/>
+          <w:lang w:val="en-US"/>
+        </w:rPr>
+        <w:t>Hello</w:t>
+      </w:r>
+      <w:r>
+        <w:rPr>
+          <w:b/>
+          <w:sz w:val="28"/>
+          <w:szCs w:val="28"/>
+        </w:rPr>
+        <w:t xml:space="preserve"> </w:t>
+      </w:r>
+      <w:r>
+        <w:rPr>
+          <w:b/>
+          <w:sz w:val="28"/>
+          <w:szCs w:val="28"/>
+          <w:lang w:val="en-US"/>
+        </w:rPr>
+        <w:t>message</w:t>
+      </w:r>
+      <w:r>
+        <w:rPr>
+          <w:b/>
+          <w:sz w:val="28"/>
+          <w:szCs w:val="28"/>
+        </w:rPr>
+        <w:t xml:space="preserve">. </w:t>
+      </w:r>
+      <w:bookmarkStart w:id="0" w:name="_GoBack"/>
+      <w:r>
+        <w:rPr>
+          <w:sz w:val="28"/>
+          <w:szCs w:val="28"/>
+        </w:rPr>
+        <w:t>Привет! Этот навык поможет тебе найти человека по твоим интересам для знакомства с ним. Если вкратце: любой желающий добавляет сюда свою анкету и после этого может просматривать анкеты других пользователей.</w:t>
+      </w:r>
+      <w:r>
+        <w:rPr>
+          <w:sz w:val="28"/>
+          <w:szCs w:val="28"/>
+        </w:rPr>
+        <w:t xml:space="preserve"> Для того, чтобы начать, тебе нужно создать свою анкету. Для этого </w:t>
+      </w:r>
+      <w:r>
+        <w:rPr>
+          <w:sz w:val="28"/>
+          <w:szCs w:val="28"/>
+        </w:rPr>
+        <w:t>скажи</w:t>
+      </w:r>
+      <w:r>
+        <w:rPr>
+          <w:sz w:val="28"/>
+          <w:szCs w:val="28"/>
+        </w:rPr>
+        <w:t>:</w:t>
+      </w:r>
+      <w:r>
+        <w:rPr>
+          <w:sz w:val="28"/>
+          <w:szCs w:val="28"/>
+        </w:rPr>
+        <w:t xml:space="preserve"> «Создай анкету»</w:t>
+      </w:r>
+      <w:r>
+        <w:rPr>
+          <w:sz w:val="28"/>
+          <w:szCs w:val="28"/>
+        </w:rPr>
+        <w:t>.</w:t>
+      </w:r>
+      <w:bookmarkEnd w:id="0"/>
     </w:p>
     <w:sectPr>
       <w:pgSz w:w="11906" w:h="16838"/>
@@ -363,7 +1029,124 @@
 </file>
 
 <file path=word/numbering.xml><?xml version="1.0" encoding="utf-8"?>
-<w:numbering xmlns:wpc="http://schemas.microsoft.com/office/word/2010/wordprocessingCanvas" xmlns:cx="http://schemas.microsoft.com/office/drawing/2014/chartex" xmlns:cx1="http://schemas.microsoft.com/office/drawing/2015/9/8/chartex" xmlns:mc="http://schemas.openxmlformats.org/markup-compatibility/2006" xmlns:o="urn:schemas-microsoft-com:office:office" xmlns:r="http://schemas.openxmlformats.org/officeDocument/2006/relationships" xmlns:m="http://schemas.openxmlformats.org/officeDocument/2006/math" xmlns:v="urn:schemas-microsoft-com:vml" xmlns:wp14="http://schemas.microsoft.com/office/word/2010/wordprocessingDrawing" xmlns:wp="http://schemas.openxmlformats.org/drawingml/2006/wordprocessingDrawing" xmlns:w10="urn:schemas-microsoft-com:office:word" xmlns:w="http://schemas.openxmlformats.org/wordprocessingml/2006/main" xmlns:w14="http://schemas.microsoft.com/office/word/2010/wordml" xmlns:w15="http://schemas.microsoft.com/office/word/2012/wordml" xmlns:w16se="http://schemas.microsoft.com/office/word/2015/wordml/symex" xmlns:wpg="http://schemas.microsoft.com/office/word/2010/wordprocessingGroup" xmlns:wpi="http://schemas.microsoft.com/office/word/2010/wordprocessingInk" xmlns:wne="http://schemas.microsoft.com/office/word/2006/wordml" xmlns:wps="http://schemas.microsoft.com/office/word/2010/wordprocessingShape" mc:Ignorable="w14 w15 w16se wp14"/>
+<w:numbering xmlns:wpc="http://schemas.microsoft.com/office/word/2010/wordprocessingCanvas" xmlns:cx="http://schemas.microsoft.com/office/drawing/2014/chartex" xmlns:cx1="http://schemas.microsoft.com/office/drawing/2015/9/8/chartex" xmlns:mc="http://schemas.openxmlformats.org/markup-compatibility/2006" xmlns:o="urn:schemas-microsoft-com:office:office" xmlns:r="http://schemas.openxmlformats.org/officeDocument/2006/relationships" xmlns:m="http://schemas.openxmlformats.org/officeDocument/2006/math" xmlns:v="urn:schemas-microsoft-com:vml" xmlns:wp14="http://schemas.microsoft.com/office/word/2010/wordprocessingDrawing" xmlns:wp="http://schemas.openxmlformats.org/drawingml/2006/wordprocessingDrawing" xmlns:w10="urn:schemas-microsoft-com:office:word" xmlns:w="http://schemas.openxmlformats.org/wordprocessingml/2006/main" xmlns:w14="http://schemas.microsoft.com/office/word/2010/wordml" xmlns:w15="http://schemas.microsoft.com/office/word/2012/wordml" xmlns:w16se="http://schemas.microsoft.com/office/word/2015/wordml/symex" xmlns:wpg="http://schemas.microsoft.com/office/word/2010/wordprocessingGroup" xmlns:wpi="http://schemas.microsoft.com/office/word/2010/wordprocessingInk" xmlns:wne="http://schemas.microsoft.com/office/word/2006/wordml" xmlns:wps="http://schemas.microsoft.com/office/word/2010/wordprocessingShape" mc:Ignorable="w14 w15 w16se wp14">
+  <w:abstractNum w:abstractNumId="0" w15:restartNumberingAfterBreak="0">
+    <w:nsid w:val="116E69EF"/>
+    <w:multiLevelType w:val="hybridMultilevel"/>
+    <w:tmpl w:val="89645304"/>
+    <w:lvl w:ilvl="0" w:tplc="04190001">
+      <w:start w:val="1"/>
+      <w:numFmt w:val="bullet"/>
+      <w:lvlText w:val=""/>
+      <w:lvlJc w:val="left"/>
+      <w:pPr>
+        <w:ind w:left="720" w:hanging="360"/>
+      </w:pPr>
+      <w:rPr>
+        <w:rFonts w:ascii="Symbol" w:hAnsi="Symbol" w:hint="default"/>
+      </w:rPr>
+    </w:lvl>
+    <w:lvl w:ilvl="1" w:tplc="04190003" w:tentative="1">
+      <w:start w:val="1"/>
+      <w:numFmt w:val="bullet"/>
+      <w:lvlText w:val="o"/>
+      <w:lvlJc w:val="left"/>
+      <w:pPr>
+        <w:ind w:left="1440" w:hanging="360"/>
+      </w:pPr>
+      <w:rPr>
+        <w:rFonts w:ascii="Courier New" w:hAnsi="Courier New" w:cs="Courier New" w:hint="default"/>
+      </w:rPr>
+    </w:lvl>
+    <w:lvl w:ilvl="2" w:tplc="04190005" w:tentative="1">
+      <w:start w:val="1"/>
+      <w:numFmt w:val="bullet"/>
+      <w:lvlText w:val=""/>
+      <w:lvlJc w:val="left"/>
+      <w:pPr>
+        <w:ind w:left="2160" w:hanging="360"/>
+      </w:pPr>
+      <w:rPr>
+        <w:rFonts w:ascii="Wingdings" w:hAnsi="Wingdings" w:hint="default"/>
+      </w:rPr>
+    </w:lvl>
+    <w:lvl w:ilvl="3" w:tplc="04190001" w:tentative="1">
+      <w:start w:val="1"/>
+      <w:numFmt w:val="bullet"/>
+      <w:lvlText w:val=""/>
+      <w:lvlJc w:val="left"/>
+      <w:pPr>
+        <w:ind w:left="2880" w:hanging="360"/>
+      </w:pPr>
+      <w:rPr>
+        <w:rFonts w:ascii="Symbol" w:hAnsi="Symbol" w:hint="default"/>
+      </w:rPr>
+    </w:lvl>
+    <w:lvl w:ilvl="4" w:tplc="04190003" w:tentative="1">
+      <w:start w:val="1"/>
+      <w:numFmt w:val="bullet"/>
+      <w:lvlText w:val="o"/>
+      <w:lvlJc w:val="left"/>
+      <w:pPr>
+        <w:ind w:left="3600" w:hanging="360"/>
+      </w:pPr>
+      <w:rPr>
+        <w:rFonts w:ascii="Courier New" w:hAnsi="Courier New" w:cs="Courier New" w:hint="default"/>
+      </w:rPr>
+    </w:lvl>
+    <w:lvl w:ilvl="5" w:tplc="04190005" w:tentative="1">
+      <w:start w:val="1"/>
+      <w:numFmt w:val="bullet"/>
+      <w:lvlText w:val=""/>
+      <w:lvlJc w:val="left"/>
+      <w:pPr>
+        <w:ind w:left="4320" w:hanging="360"/>
+      </w:pPr>
+      <w:rPr>
+        <w:rFonts w:ascii="Wingdings" w:hAnsi="Wingdings" w:hint="default"/>
+      </w:rPr>
+    </w:lvl>
+    <w:lvl w:ilvl="6" w:tplc="04190001" w:tentative="1">
+      <w:start w:val="1"/>
+      <w:numFmt w:val="bullet"/>
+      <w:lvlText w:val=""/>
+      <w:lvlJc w:val="left"/>
+      <w:pPr>
+        <w:ind w:left="5040" w:hanging="360"/>
+      </w:pPr>
+      <w:rPr>
+        <w:rFonts w:ascii="Symbol" w:hAnsi="Symbol" w:hint="default"/>
+      </w:rPr>
+    </w:lvl>
+    <w:lvl w:ilvl="7" w:tplc="04190003" w:tentative="1">
+      <w:start w:val="1"/>
+      <w:numFmt w:val="bullet"/>
+      <w:lvlText w:val="o"/>
+      <w:lvlJc w:val="left"/>
+      <w:pPr>
+        <w:ind w:left="5760" w:hanging="360"/>
+      </w:pPr>
+      <w:rPr>
+        <w:rFonts w:ascii="Courier New" w:hAnsi="Courier New" w:cs="Courier New" w:hint="default"/>
+      </w:rPr>
+    </w:lvl>
+    <w:lvl w:ilvl="8" w:tplc="04190005" w:tentative="1">
+      <w:start w:val="1"/>
+      <w:numFmt w:val="bullet"/>
+      <w:lvlText w:val=""/>
+      <w:lvlJc w:val="left"/>
+      <w:pPr>
+        <w:ind w:left="6480" w:hanging="360"/>
+      </w:pPr>
+      <w:rPr>
+        <w:rFonts w:ascii="Wingdings" w:hAnsi="Wingdings" w:hint="default"/>
+      </w:rPr>
+    </w:lvl>
+  </w:abstractNum>
+  <w:num w:numId="1">
+    <w:abstractNumId w:val="0"/>
+  </w:num>
+</w:numbering>
 </file>
 
 <file path=word/styles.xml><?xml version="1.0" encoding="utf-8"?>
@@ -1399,6 +2182,17 @@
       <w:outlineLvl w:val="9"/>
     </w:pPr>
   </w:style>
+  <w:style w:type="paragraph" w:styleId="af3">
+    <w:name w:val="List Paragraph"/>
+    <w:basedOn w:val="a"/>
+    <w:uiPriority w:val="34"/>
+    <w:qFormat/>
+    <w:rsid w:val="0040009D"/>
+    <w:pPr>
+      <w:ind w:left="720"/>
+      <w:contextualSpacing/>
+    </w:pPr>
+  </w:style>
 </w:styles>
 </file>
 
@@ -1668,7 +2462,7 @@
 </file>
 
 <file path=customXml/itemProps1.xml><?xml version="1.0" encoding="utf-8"?>
-<ds:datastoreItem xmlns:ds="http://schemas.openxmlformats.org/officeDocument/2006/customXml" ds:itemID="{E77A2E16-1B0D-4185-8DAD-C06CD7175B3B}">
+<ds:datastoreItem xmlns:ds="http://schemas.openxmlformats.org/officeDocument/2006/customXml" ds:itemID="{DCC43A44-20D9-4461-AE07-DB8A3BB6709D}">
   <ds:schemaRefs>
     <ds:schemaRef ds:uri="http://schemas.openxmlformats.org/officeDocument/2006/bibliography"/>
   </ds:schemaRefs>

</xml_diff>